<commit_message>
Somewhat complete slides for my part and an updated design review presentation breakdown
</commit_message>
<xml_diff>
--- a/Documents/design review presentation/Design_Review_Presentation_Breakdown.docx
+++ b/Documents/design review presentation/Design_Review_Presentation_Breakdown.docx
@@ -27,7 +27,13 @@
         <w:t>]</w:t>
       </w:r>
     </w:p>
-    <w:p/>
+    <w:p>
+      <w:r>
+        <w:softHyphen/>
+      </w:r>
+      <w:bookmarkStart w:id="0" w:name="_GoBack"/>
+      <w:bookmarkEnd w:id="0"/>
+    </w:p>
     <w:p>
       <w:r>
         <w:tab/>
@@ -111,10 +117,7 @@
       </w:r>
       <w:r>
         <w:br/>
-        <w:t xml:space="preserve">   </w:t>
-      </w:r>
-      <w:r>
-        <w:t>undo option?)</w:t>
+        <w:t xml:space="preserve">   undo option?)</w:t>
       </w:r>
     </w:p>
     <w:p/>
@@ -132,16 +135,81 @@
       </w:r>
       <w:proofErr w:type="gramEnd"/>
       <w:r>
+        <w:t xml:space="preserve">  </w:t>
+      </w:r>
+      <w:r>
+        <w:t>[</w:t>
+      </w:r>
+      <w:r>
+        <w:t>Hafsah</w:t>
+      </w:r>
+      <w:r>
+        <w:t>]</w:t>
+      </w:r>
+    </w:p>
+    <w:p/>
+    <w:p>
+      <w:r>
+        <w:tab/>
+      </w:r>
+      <w:r>
+        <w:tab/>
+        <w:t xml:space="preserve">What are the different logical components? (Why?): </w:t>
+      </w:r>
+      <w:r>
+        <w:t>[</w:t>
+      </w:r>
+      <w:r>
+        <w:t>Calvin,</w:t>
+      </w:r>
+      <w:r>
+        <w:t xml:space="preserve"> Gen,</w:t>
+      </w:r>
+      <w:r>
         <w:t xml:space="preserve"> </w:t>
       </w:r>
       <w:r>
+        <w:t xml:space="preserve">Hafsah, </w:t>
+      </w:r>
+      <w:proofErr w:type="spellStart"/>
+      <w:r>
+        <w:t>Ilija</w:t>
+      </w:r>
+      <w:proofErr w:type="spellEnd"/>
+      <w:r>
+        <w:t>, Yao</w:t>
+      </w:r>
+      <w:r>
+        <w:t>]</w:t>
+      </w:r>
+    </w:p>
+    <w:p/>
+    <w:p>
+      <w:r>
+        <w:tab/>
+      </w:r>
+      <w:r>
+        <w:tab/>
+        <w:t xml:space="preserve">What parts of the game will be hard to </w:t>
+      </w:r>
+      <w:proofErr w:type="gramStart"/>
+      <w:r>
+        <w:t>implement?:</w:t>
+      </w:r>
+      <w:proofErr w:type="gramEnd"/>
+      <w:r>
         <w:t xml:space="preserve"> </w:t>
       </w:r>
       <w:r>
         <w:t>[</w:t>
       </w:r>
-      <w:r>
-        <w:t>Hafsah</w:t>
+      <w:proofErr w:type="spellStart"/>
+      <w:r>
+        <w:t>Ilija</w:t>
+      </w:r>
+      <w:proofErr w:type="spellEnd"/>
+      <w:r>
+        <w:t>, Yao</w:t>
       </w:r>
       <w:r>
         <w:t>]</w:t>
@@ -154,16 +222,19 @@
       </w:r>
       <w:r>
         <w:tab/>
-        <w:t xml:space="preserve">What are the different logical components? (Why?): </w:t>
+        <w:t xml:space="preserve">How are you planning to implement those </w:t>
+      </w:r>
+      <w:proofErr w:type="gramStart"/>
+      <w:r>
+        <w:t>parts?:</w:t>
+      </w:r>
+      <w:proofErr w:type="gramEnd"/>
+      <w:r>
+        <w:t xml:space="preserve"> </w:t>
       </w:r>
       <w:r>
         <w:t>[</w:t>
       </w:r>
-      <w:r>
-        <w:t xml:space="preserve">Calvin, </w:t>
-      </w:r>
-      <w:bookmarkStart w:id="0" w:name="_GoBack"/>
-      <w:bookmarkEnd w:id="0"/>
       <w:proofErr w:type="spellStart"/>
       <w:r>
         <w:t>Ilija</w:t>
@@ -180,32 +251,27 @@
     <w:p>
       <w:r>
         <w:tab/>
-      </w:r>
-      <w:r>
-        <w:tab/>
-        <w:t xml:space="preserve">What parts of the game will be hard to </w:t>
+        <w:t>Conclusion:</w:t>
+      </w:r>
+    </w:p>
+    <w:p>
+      <w:r>
+        <w:tab/>
+      </w:r>
+      <w:r>
+        <w:tab/>
+        <w:t xml:space="preserve">What have you talked </w:t>
       </w:r>
       <w:proofErr w:type="gramStart"/>
       <w:r>
-        <w:t>implement?:</w:t>
+        <w:t>about?:</w:t>
       </w:r>
       <w:proofErr w:type="gramEnd"/>
       <w:r>
-        <w:t xml:space="preserve"> </w:t>
-      </w:r>
-      <w:r>
-        <w:t>[</w:t>
-      </w:r>
-      <w:r>
-        <w:t xml:space="preserve">Calvin, </w:t>
-      </w:r>
-      <w:proofErr w:type="spellStart"/>
-      <w:r>
-        <w:t>Ilija</w:t>
-      </w:r>
-      <w:proofErr w:type="spellEnd"/>
-      <w:r>
-        <w:t>, Yao</w:t>
+        <w:t xml:space="preserve"> [</w:t>
+      </w:r>
+      <w:r>
+        <w:t>Gen</w:t>
       </w:r>
       <w:r>
         <w:t>]</w:t>
@@ -218,74 +284,21 @@
       </w:r>
       <w:r>
         <w:tab/>
-        <w:t xml:space="preserve">How are you planning to implement those </w:t>
+        <w:t>What is your call-to-</w:t>
       </w:r>
       <w:proofErr w:type="gramStart"/>
       <w:r>
-        <w:t>parts?:</w:t>
+        <w:t>action?:</w:t>
       </w:r>
       <w:proofErr w:type="gramEnd"/>
       <w:r>
-        <w:t xml:space="preserve"> </w:t>
-      </w:r>
-      <w:r>
-        <w:t>[</w:t>
-      </w:r>
-      <w:r>
-        <w:t xml:space="preserve">Calvin, </w:t>
-      </w:r>
-      <w:proofErr w:type="spellStart"/>
-      <w:r>
-        <w:t>Ilija</w:t>
-      </w:r>
-      <w:proofErr w:type="spellEnd"/>
-      <w:r>
-        <w:t>, Yao</w:t>
+        <w:t xml:space="preserve"> [</w:t>
+      </w:r>
+      <w:r>
+        <w:t>Gen</w:t>
       </w:r>
       <w:r>
         <w:t>]</w:t>
-      </w:r>
-    </w:p>
-    <w:p/>
-    <w:p>
-      <w:r>
-        <w:tab/>
-        <w:t>Conclusion:</w:t>
-      </w:r>
-    </w:p>
-    <w:p>
-      <w:r>
-        <w:tab/>
-      </w:r>
-      <w:r>
-        <w:tab/>
-        <w:t xml:space="preserve">What have you talked </w:t>
-      </w:r>
-      <w:proofErr w:type="gramStart"/>
-      <w:r>
-        <w:t>about?:</w:t>
-      </w:r>
-      <w:proofErr w:type="gramEnd"/>
-      <w:r>
-        <w:t xml:space="preserve"> []</w:t>
-      </w:r>
-    </w:p>
-    <w:p/>
-    <w:p>
-      <w:r>
-        <w:tab/>
-      </w:r>
-      <w:r>
-        <w:tab/>
-        <w:t>What is your call-to-</w:t>
-      </w:r>
-      <w:proofErr w:type="gramStart"/>
-      <w:r>
-        <w:t>action?:</w:t>
-      </w:r>
-      <w:proofErr w:type="gramEnd"/>
-      <w:r>
-        <w:t xml:space="preserve"> []</w:t>
       </w:r>
     </w:p>
     <w:sectPr>

</xml_diff>